<commit_message>
finished Thessalonians sheet #4
</commit_message>
<xml_diff>
--- a/Thessalonians and Pastorals/04 1Thess 2.17-3.13 Worksheet.docx
+++ b/Thessalonians and Pastorals/04 1Thess 2.17-3.13 Worksheet.docx
@@ -585,6 +585,18 @@
       <w:pPr>
         <w:pStyle w:val="Question"/>
       </w:pPr>
+      <w:r>
+        <w:t>Not</w:t>
+      </w:r>
+      <w:r>
+        <w:t>e</w:t>
+      </w:r>
+      <w:r>
+        <w:t xml:space="preserve"> the one thing that prevented Paul and his team from returning to Thessalonica (2:18). </w:t>
+      </w:r>
+      <w:r>
+        <w:t>What does this say about the earnestness of Paul’s desire to return?</w:t>
+      </w:r>
     </w:p>
     <w:p>
       <w:pPr>
@@ -605,6 +617,9 @@
       <w:pPr>
         <w:pStyle w:val="Question"/>
       </w:pPr>
+      <w:r>
+        <w:t>List the phrases Paul uses to describe the Thessalonians in 2:19–20, and reflect upon the significance of these descriptors.</w:t>
+      </w:r>
     </w:p>
     <w:p>
       <w:pPr>
@@ -625,6 +640,9 @@
       <w:pPr>
         <w:pStyle w:val="Question"/>
       </w:pPr>
+      <w:r>
+        <w:t>Notice the ways that Paul describes Timothy in 3:2. What does this communicate about their relationship with each other? What does it tell us about the nature of ministry?</w:t>
+      </w:r>
     </w:p>
     <w:p>
       <w:pPr>
@@ -645,6 +663,9 @@
       <w:pPr>
         <w:pStyle w:val="Question"/>
       </w:pPr>
+      <w:r>
+        <w:t>What is the purpose for Timothy’s visit, according to 3:2b–3? In what way might Timothy’s efforts produce the result described in 3:3?</w:t>
+      </w:r>
     </w:p>
     <w:p>
       <w:pPr>
@@ -665,6 +686,12 @@
       <w:pPr>
         <w:pStyle w:val="Question"/>
       </w:pPr>
+      <w:r>
+        <w:t xml:space="preserve">Whose “afflictions” does Paul describe in 3:3? </w:t>
+      </w:r>
+      <w:r>
+        <w:t>What does Paul understand to be the purpose of these afflictions?</w:t>
+      </w:r>
     </w:p>
     <w:p>
       <w:pPr>
@@ -685,6 +712,9 @@
       <w:pPr>
         <w:pStyle w:val="Question"/>
       </w:pPr>
+      <w:r>
+        <w:t>Notice Paul’s pastoral concern in 3:5 and 3:7–8. What was Paul’s burden, and what reassured him?</w:t>
+      </w:r>
     </w:p>
     <w:p>
       <w:pPr>
@@ -705,28 +735,37 @@
       <w:pPr>
         <w:pStyle w:val="Question"/>
       </w:pPr>
-    </w:p>
-    <w:p>
-      <w:pPr>
-        <w:pStyle w:val="Lines"/>
-      </w:pPr>
-    </w:p>
-    <w:p>
-      <w:pPr>
-        <w:pStyle w:val="Lines"/>
-      </w:pPr>
-    </w:p>
-    <w:p>
-      <w:pPr>
-        <w:pStyle w:val="Lines"/>
-      </w:pPr>
-    </w:p>
-    <w:p>
-      <w:pPr>
-        <w:pStyle w:val="Question"/>
-      </w:pPr>
+      <w:r>
+        <w:t xml:space="preserve">List Paul’s prayer requests in 3:9–13, and explain how this prayer relates to the situation </w:t>
+      </w:r>
       <w:bookmarkStart w:id="0" w:name="_GoBack"/>
       <w:bookmarkEnd w:id="0"/>
+      <w:r>
+        <w:t xml:space="preserve">described in this passage. </w:t>
+      </w:r>
+    </w:p>
+    <w:p>
+      <w:pPr>
+        <w:pStyle w:val="Lines"/>
+      </w:pPr>
+    </w:p>
+    <w:p>
+      <w:pPr>
+        <w:pStyle w:val="Lines"/>
+      </w:pPr>
+    </w:p>
+    <w:p>
+      <w:pPr>
+        <w:pStyle w:val="Lines"/>
+      </w:pPr>
+    </w:p>
+    <w:p>
+      <w:pPr>
+        <w:pStyle w:val="Question"/>
+      </w:pPr>
+      <w:r>
+        <w:t>Compare Paul’s prayer in 3:11–13 with the earlier prayer of thanksgiving in 1:2–10. Can you find any common themes in these two passages?</w:t>
+      </w:r>
     </w:p>
     <w:p>
       <w:pPr>
@@ -3725,6 +3764,7 @@
   <w:style w:type="character" w:default="1" w:styleId="DefaultParagraphFont">
     <w:name w:val="Default Paragraph Font"/>
     <w:uiPriority w:val="1"/>
+    <w:semiHidden/>
     <w:unhideWhenUsed/>
   </w:style>
   <w:style w:type="table" w:default="1" w:styleId="TableNormal">
@@ -4147,6 +4187,7 @@
   <w:style w:type="character" w:default="1" w:styleId="DefaultParagraphFont">
     <w:name w:val="Default Paragraph Font"/>
     <w:uiPriority w:val="1"/>
+    <w:semiHidden/>
     <w:unhideWhenUsed/>
   </w:style>
   <w:style w:type="table" w:default="1" w:styleId="TableNormal">
@@ -4699,7 +4740,7 @@
 </file>
 
 <file path=customXml/itemProps1.xml><?xml version="1.0" encoding="utf-8"?>
-<ds:datastoreItem xmlns:ds="http://schemas.openxmlformats.org/officeDocument/2006/customXml" ds:itemID="{73039CBA-C877-4608-BF89-CCB5E26C52D5}">
+<ds:datastoreItem xmlns:ds="http://schemas.openxmlformats.org/officeDocument/2006/customXml" ds:itemID="{C8A9938C-9AC1-4AAC-AD41-EEB671E011CE}">
   <ds:schemaRefs>
     <ds:schemaRef ds:uri="http://schemas.openxmlformats.org/officeDocument/2006/bibliography"/>
   </ds:schemaRefs>

</xml_diff>